<commit_message>
New translations nurses script_v2.docx (Afrikaans)
</commit_message>
<xml_diff>
--- a/translations/parenttext_5day_south_africa/af/af_Nurses script_V2.docx
+++ b/translations/parenttext_5day_south_africa/af/af_Nurses script_V2.docx
@@ -13,7 +13,7 @@
         <w:pStyle w:val="P68B1DB1-Normal1"/>
       </w:pPr>
       <w:r>
-        <w:t xml:space="preserve">Appendix 1: SWIFT Nurses’ Script</w:t>
+        <w:t xml:space="preserve">Bylaag 1: SWIFT Verpleegster's se Manuskrip</w:t>
       </w:r>
     </w:p>
     <w:tbl>
@@ -61,7 +61,7 @@
               <w:pStyle w:val="P68B1DB1-Normal2"/>
             </w:pPr>
             <w:r>
-              <w:t xml:space="preserve">[SideA]              </w:t>
+              <w:t xml:space="preserve">[KantA]              </w:t>
             </w:r>
           </w:p>
           <w:p>
@@ -99,14 +99,14 @@
                 <w:i w:val="1"/>
                 <w:color w:val="000000"/>
               </w:rPr>
-              <w:t xml:space="preserve">During your consultation with EVERY patient</w:t>
+              <w:t xml:space="preserve">Tydens jou konsultasie met ELKE pasiënt</w:t>
             </w:r>
             <w:r>
               <w:rPr>
                 <w:b w:val="1"/>
                 <w:i w:val="1"/>
               </w:rPr>
-              <w:t xml:space="preserve"> (on an encouragement day) </w:t>
+              <w:t xml:space="preserve"> (op 'n aanmoedigingsdag) </w:t>
             </w:r>
             <w:r>
               <w:rPr>
@@ -114,7 +114,7 @@
                 <w:i w:val="1"/>
                 <w:color w:val="000000"/>
               </w:rPr>
-              <w:t xml:space="preserve">please ask the following questions and give the following information:</w:t>
+              <w:t xml:space="preserve">vra asseblief die volgende vrae en verskaf die volgende inligting:</w:t>
             </w:r>
           </w:p>
           <w:p>
@@ -136,13 +136,13 @@
               <w:pStyle w:val="P68B1DB1-Normal2"/>
             </w:pPr>
             <w:r>
-              <w:t xml:space="preserve">“Are you a parent or a caregiver of a child?” [</w:t>
+              <w:t xml:space="preserve">“Is jy ‘n ouer of versorger van ‘n kind?” [</w:t>
             </w:r>
             <w:r>
               <w:rPr>
                 <w:i w:val="1"/>
               </w:rPr>
-              <w:t xml:space="preserve">If you are not sure whether they are a caregiver</w:t>
+              <w:t xml:space="preserve">As jy nie seker is of hulle ‘n versorger is nie</w:t>
             </w:r>
             <w:r>
               <w:t>]</w:t>
@@ -159,7 +159,7 @@
               <w:pStyle w:val="P68B1DB1-Normal4"/>
             </w:pPr>
             <w:r>
-              <w:t>OR</w:t>
+              <w:t>OF</w:t>
             </w:r>
           </w:p>
           <w:p>
@@ -181,13 +181,13 @@
               <w:pStyle w:val="P68B1DB1-Normal2"/>
             </w:pPr>
             <w:r>
-              <w:t xml:space="preserve">“I see you are a caregiver” [</w:t>
+              <w:t xml:space="preserve">“Ek sien jy is ‘n versorger” [</w:t>
             </w:r>
             <w:r>
               <w:rPr>
                 <w:i w:val="1"/>
               </w:rPr>
-              <w:t xml:space="preserve">If you are sure they are a caregiver e.g. in their file or a child is with them</w:t>
+              <w:t xml:space="preserve">As jy seker is hulle is ‘n versorger, bv. in hulle lêer of as ‘n kind by hulle is</w:t>
             </w:r>
             <w:r>
               <w:t>]</w:t>
@@ -216,10 +216,10 @@
                 <w:b w:val="1"/>
                 <w:u w:val="single"/>
               </w:rPr>
-              <w:t xml:space="preserve">If they say yes</w:t>
-            </w:r>
-            <w:r>
-              <w:t xml:space="preserve">, show them and point at the poster provided to you. </w:t>
+              <w:t xml:space="preserve">As hulle ja sê</w:t>
+            </w:r>
+            <w:r>
+              <w:t xml:space="preserve">, wys vir hulle en beduie na die plakkaat wat aan jou verskaf is. </w:t>
             </w:r>
           </w:p>
           <w:p>
@@ -244,25 +244,25 @@
               <w:rPr>
                 <w:color w:val="000000"/>
               </w:rPr>
-              <w:t xml:space="preserve">“This is an amazing parenting programme! It’s only 10 days and delivered to your phone on WhatsApp. It only takes about </w:t>
-            </w:r>
-            <w:r>
-              <w:t>10</w:t>
+              <w:t xml:space="preserve">“Hierdie is ‘n wonderlike ouerskapprogram! Dit is net 10 dae lank en word via WhatsApp na jou foon gestuur. Dit neem slegs sowat </w:t>
+            </w:r>
+            <w:r>
+              <w:t xml:space="preserve">10 </w:t>
             </w:r>
             <w:r>
               <w:rPr>
                 <w:color w:val="000000"/>
               </w:rPr>
-              <w:t xml:space="preserve"> min</w:t>
-            </w:r>
-            <w:r>
-              <w:t>utes</w:t>
+              <w:t>min</w:t>
+            </w:r>
+            <w:r>
+              <w:t>ute</w:t>
             </w:r>
             <w:r>
               <w:rPr>
                 <w:color w:val="000000"/>
               </w:rPr>
-              <w:t xml:space="preserve"> a day. All you need to do is send a WhatsApp to this number. Would this interest you?  </w:t>
+              <w:t xml:space="preserve"> per dag. Al wat jy hoef te doen is om ‘n WhatsApp na hierdie nommer te stuur. Sou dit jou interesseer?  </w:t>
             </w:r>
           </w:p>
           <w:p>
@@ -288,10 +288,10 @@
               <w:rPr>
                 <w:b w:val="1"/>
               </w:rPr>
-              <w:t xml:space="preserve">If yes:</w:t>
-            </w:r>
-            <w:r>
-              <w:t xml:space="preserve"> “Why don’t you take a picture of this now, or send the first WhatsApp so that you can remember?”</w:t>
+              <w:t xml:space="preserve">Indien ja:</w:t>
+            </w:r>
+            <w:r>
+              <w:t xml:space="preserve"> “Hoekom neem jy nie nou ‘n foto daarvan nie, of stuur sommer die eerste WhatsApp sodat jy dit kan onthou?”</w:t>
             </w:r>
           </w:p>
           <w:p>
@@ -318,22 +318,22 @@
                 <w:b w:val="1"/>
                 <w:color w:val="000000"/>
               </w:rPr>
-              <w:t xml:space="preserve">If no:</w:t>
+              <w:t xml:space="preserve">Indien nee:</w:t>
             </w:r>
             <w:r>
               <w:rPr>
                 <w:color w:val="000000"/>
               </w:rPr>
-              <w:t xml:space="preserve"> “No problem at all, Why don’t you take a </w:t>
-            </w:r>
-            <w:r>
-              <w:t>p</w:t>
+              <w:t xml:space="preserve"> “Geen probleem nie, hoekom neem jy nie ‘n </w:t>
+            </w:r>
+            <w:r>
+              <w:t>f</w:t>
             </w:r>
             <w:r>
               <w:rPr>
                 <w:color w:val="000000"/>
               </w:rPr>
-              <w:t xml:space="preserve">icture, so if you change your mind you have the details. Do you want to take a picture of this, so you remember?” </w:t>
+              <w:t xml:space="preserve">oto nie, sodat jy die besonderhede het as jy van plan verander. Wil jy dalk ‘n foto neem om te onthou?” </w:t>
             </w:r>
           </w:p>
           <w:p>
@@ -372,7 +372,7 @@
               <w:pStyle w:val="P68B1DB1-Normal2"/>
             </w:pPr>
             <w:r>
-              <w:t>[SideB]</w:t>
+              <w:t>[KantB]</w:t>
             </w:r>
           </w:p>
           <w:p>

</xml_diff>